<commit_message>
-- Phúc -- Reivew file HDSD.docx
</commit_message>
<xml_diff>
--- a/Letter/HDSD.docx
+++ b/Letter/HDSD.docx
@@ -724,21 +724,13 @@
               <w:rPr>
                 <w:rFonts w:ascii="Segoe UI" w:hAnsi="Segoe UI" w:cs="Segoe UI"/>
               </w:rPr>
-              <w:t>- Create hyperlink to bookmark</w:t>
+              <w:t xml:space="preserve">- </w:t>
             </w:r>
-          </w:p>
-          <w:p>
-            <w:pPr>
-              <w:spacing w:after="0" w:line="240" w:lineRule="auto"/>
-              <w:rPr>
-                <w:rFonts w:ascii="Segoe UI" w:hAnsi="Segoe UI" w:cs="Segoe UI"/>
-              </w:rPr>
-            </w:pPr>
             <w:r>
               <w:rPr>
                 <w:rFonts w:ascii="Segoe UI" w:hAnsi="Segoe UI" w:cs="Segoe UI"/>
               </w:rPr>
-              <w:t>- Edit heading</w:t>
+              <w:t>Tạo hyperlink.</w:t>
             </w:r>
             <w:bookmarkStart w:id="0" w:name="_GoBack"/>
             <w:bookmarkEnd w:id="0"/>
@@ -754,7 +746,27 @@
               <w:rPr>
                 <w:rFonts w:ascii="Segoe UI" w:hAnsi="Segoe UI" w:cs="Segoe UI"/>
               </w:rPr>
-              <w:t>- Edit Image</w:t>
+              <w:t>- Sửa tiêu đề.</w:t>
+            </w:r>
+          </w:p>
+          <w:p>
+            <w:pPr>
+              <w:spacing w:after="0" w:line="240" w:lineRule="auto"/>
+              <w:rPr>
+                <w:rFonts w:ascii="Segoe UI" w:hAnsi="Segoe UI" w:cs="Segoe UI"/>
+              </w:rPr>
+            </w:pPr>
+            <w:r>
+              <w:rPr>
+                <w:rFonts w:ascii="Segoe UI" w:hAnsi="Segoe UI" w:cs="Segoe UI"/>
+              </w:rPr>
+              <w:t xml:space="preserve">- </w:t>
+            </w:r>
+            <w:r>
+              <w:rPr>
+                <w:rFonts w:ascii="Segoe UI" w:hAnsi="Segoe UI" w:cs="Segoe UI"/>
+              </w:rPr>
+              <w:t xml:space="preserve">Sửa ảnh. </w:t>
             </w:r>
           </w:p>
           <w:p>
@@ -3260,6 +3272,7 @@
           <w:szCs w:val="28"/>
           <w:u w:val="single"/>
         </w:rPr>
+        <w:lastRenderedPageBreak/>
         <w:t>TẢI VÀ CÀI ĐẶT TORTOISE SVN:</w:t>
       </w:r>
     </w:p>
@@ -3601,6 +3614,7 @@
         <w:rPr>
           <w:rFonts w:ascii="Segoe UI" w:hAnsi="Segoe UI" w:cs="Segoe UI"/>
         </w:rPr>
+        <w:lastRenderedPageBreak/>
         <w:t>Sau khi quá trình Checkout hoàn tất, sẽ có thông báo:</w:t>
       </w:r>
     </w:p>
@@ -3690,21 +3704,7 @@
             <w:rStyle w:val="Hyperlink"/>
             <w:rFonts w:ascii="Segoe UI" w:hAnsi="Segoe UI" w:cs="Segoe UI"/>
           </w:rPr>
-          <w:t>Co</w:t>
-        </w:r>
-        <w:r>
-          <w:rPr>
-            <w:rStyle w:val="Hyperlink"/>
-            <w:rFonts w:ascii="Segoe UI" w:hAnsi="Segoe UI" w:cs="Segoe UI"/>
-          </w:rPr>
-          <w:t>m</w:t>
-        </w:r>
-        <w:r>
-          <w:rPr>
-            <w:rStyle w:val="Hyperlink"/>
-            <w:rFonts w:ascii="Segoe UI" w:hAnsi="Segoe UI" w:cs="Segoe UI"/>
-          </w:rPr>
-          <w:t>mit</w:t>
+          <w:t>Commit</w:t>
         </w:r>
       </w:hyperlink>
       <w:r>
@@ -3926,7 +3926,6 @@
         <w:rPr>
           <w:rFonts w:ascii="Segoe UI" w:hAnsi="Segoe UI" w:cs="Segoe UI"/>
         </w:rPr>
-        <w:lastRenderedPageBreak/>
         <w:t>Sau khi hoàn thành công việc, thực hiện thao tác Commit để tải dữ liệu mới trên server.</w:t>
       </w:r>
     </w:p>
@@ -3954,6 +3953,7 @@
           <w:szCs w:val="28"/>
           <w:u w:val="single"/>
         </w:rPr>
+        <w:lastRenderedPageBreak/>
         <w:t>CÁC THAO TÁC KHÁC:</w:t>
       </w:r>
     </w:p>
@@ -3965,13 +3965,13 @@
           <w:numId w:val="3"/>
         </w:numPr>
         <w:rPr>
-          <w:rFonts w:ascii="Times New Roman" w:hAnsi="Times New Roman" w:cs="Times New Roman"/>
+          <w:rFonts w:ascii="Segoe UI" w:hAnsi="Segoe UI" w:cs="Segoe UI"/>
           <w:i/>
         </w:rPr>
       </w:pPr>
       <w:r>
         <w:rPr>
-          <w:rFonts w:ascii="Times New Roman" w:hAnsi="Times New Roman" w:cs="Times New Roman"/>
+          <w:rFonts w:ascii="Segoe UI" w:hAnsi="Segoe UI" w:cs="Segoe UI"/>
           <w:i/>
         </w:rPr>
         <w:t>Truy cập vào dự án đang tham gia</w:t>
@@ -4212,7 +4212,6 @@
           <w:rFonts w:ascii="Segoe UI" w:hAnsi="Segoe UI" w:cs="Segoe UI"/>
           <w:noProof/>
         </w:rPr>
-        <w:lastRenderedPageBreak/>
         <w:drawing>
           <wp:inline distT="0" distB="0" distL="0" distR="0">
             <wp:extent cx="2265680" cy="2440305"/>
@@ -4276,6 +4275,7 @@
           <w:rFonts w:ascii="Segoe UI" w:hAnsi="Segoe UI" w:cs="Segoe UI"/>
           <w:noProof/>
         </w:rPr>
+        <w:lastRenderedPageBreak/>
         <w:t>Sau khi chọn Project, trình duyệt sẽ định hướng đến url của project:</w:t>
       </w:r>
     </w:p>
@@ -4364,7 +4364,7 @@
       </w:pPr>
       <w:r>
         <w:rPr>
-          <w:rFonts w:ascii="Times New Roman" w:hAnsi="Times New Roman" w:cs="Times New Roman"/>
+          <w:rFonts w:ascii="Segoe UI" w:hAnsi="Segoe UI" w:cs="Segoe UI"/>
           <w:i/>
         </w:rPr>
         <w:t>Tạo dự án mới và thêm thành viên truy cập</w:t>
@@ -4438,7 +4438,6 @@
           <w:rFonts w:ascii="Segoe UI" w:hAnsi="Segoe UI" w:cs="Segoe UI"/>
           <w:noProof/>
         </w:rPr>
-        <w:lastRenderedPageBreak/>
         <w:drawing>
           <wp:inline distT="0" distB="0" distL="0" distR="0">
             <wp:extent cx="4961202" cy="2424224"/>
@@ -4515,6 +4514,7 @@
           <w:rFonts w:ascii="Segoe UI" w:hAnsi="Segoe UI" w:cs="Segoe UI"/>
           <w:noProof/>
         </w:rPr>
+        <w:lastRenderedPageBreak/>
         <w:drawing>
           <wp:inline distT="0" distB="0" distL="0" distR="0">
             <wp:extent cx="3551274" cy="3189767"/>
@@ -4584,7 +4584,6 @@
         <w:rPr>
           <w:rFonts w:ascii="Segoe UI" w:hAnsi="Segoe UI" w:cs="Segoe UI"/>
         </w:rPr>
-        <w:lastRenderedPageBreak/>
         <w:t>Hoàn tất.</w:t>
       </w:r>
       <w:r>
@@ -4691,6 +4690,7 @@
           <w:rFonts w:ascii="Segoe UI" w:hAnsi="Segoe UI" w:cs="Segoe UI"/>
           <w:noProof/>
         </w:rPr>
+        <w:lastRenderedPageBreak/>
         <mc:AlternateContent>
           <mc:Choice Requires="wps">
             <w:drawing>
@@ -5010,7 +5010,6 @@
           <w:rFonts w:ascii="Segoe UI" w:hAnsi="Segoe UI" w:cs="Segoe UI"/>
           <w:noProof/>
         </w:rPr>
-        <w:lastRenderedPageBreak/>
         <w:drawing>
           <wp:inline distT="0" distB="0" distL="0" distR="0" wp14:anchorId="37EE05CC" wp14:editId="41612280">
             <wp:extent cx="3476847" cy="1998921"/>
@@ -5323,6 +5322,7 @@
           <w:color w:val="000000"/>
           <w:u w:val="single"/>
         </w:rPr>
+        <w:lastRenderedPageBreak/>
         <w:t>Commit</w:t>
       </w:r>
     </w:p>
@@ -5372,7 +5372,6 @@
           <w:rFonts w:ascii="Segoe UI" w:hAnsi="Segoe UI" w:cs="Segoe UI"/>
           <w:noProof/>
         </w:rPr>
-        <w:lastRenderedPageBreak/>
         <w:drawing>
           <wp:inline distT="0" distB="0" distL="0" distR="0" wp14:anchorId="067C083B" wp14:editId="5F546CFD">
             <wp:extent cx="3275937" cy="2541089"/>
@@ -5541,6 +5540,7 @@
           <w:rFonts w:ascii="Segoe UI" w:hAnsi="Segoe UI" w:cs="Segoe UI"/>
           <w:noProof/>
         </w:rPr>
+        <w:lastRenderedPageBreak/>
         <w:drawing>
           <wp:inline distT="0" distB="0" distL="0" distR="0" wp14:anchorId="337AE0FB" wp14:editId="0C15C38B">
             <wp:extent cx="2926080" cy="1367624"/>
@@ -5610,7 +5610,6 @@
         <w:rPr>
           <w:rFonts w:ascii="Segoe UI" w:hAnsi="Segoe UI" w:cs="Segoe UI"/>
         </w:rPr>
-        <w:lastRenderedPageBreak/>
         <w:t>Sau khi được Add, các folder có icon dấu cộng phía dưới:</w:t>
       </w:r>
     </w:p>
@@ -5825,6 +5824,7 @@
           <w:rFonts w:ascii="Segoe UI" w:hAnsi="Segoe UI" w:cs="Segoe UI"/>
           <w:noProof/>
         </w:rPr>
+        <w:lastRenderedPageBreak/>
         <w:drawing>
           <wp:inline distT="0" distB="0" distL="0" distR="0">
             <wp:extent cx="2560320" cy="2468880"/>
@@ -6215,6 +6215,7 @@
           <w:noProof/>
           <w:color w:val="000000"/>
         </w:rPr>
+        <w:lastRenderedPageBreak/>
         <w:drawing>
           <wp:inline distT="0" distB="0" distL="0" distR="0" wp14:anchorId="36502414" wp14:editId="3B84E862">
             <wp:extent cx="3148717" cy="1789043"/>
@@ -6333,7 +6334,6 @@
           <w:i/>
           <w:noProof/>
         </w:rPr>
-        <w:lastRenderedPageBreak/>
         <w:drawing>
           <wp:inline distT="0" distB="0" distL="0" distR="0">
             <wp:extent cx="3126105" cy="3381375"/>
@@ -7777,7 +7777,7 @@
 </file>
 
 <file path=customXml/itemProps1.xml><?xml version="1.0" encoding="utf-8"?>
-<ds:datastoreItem xmlns:ds="http://schemas.openxmlformats.org/officeDocument/2006/customXml" ds:itemID="{31A182B5-4A15-4DDC-9558-03C8C89A63FB}">
+<ds:datastoreItem xmlns:ds="http://schemas.openxmlformats.org/officeDocument/2006/customXml" ds:itemID="{2C2CE00B-79F3-47E2-AC70-0B0646F13FEE}">
   <ds:schemaRefs>
     <ds:schemaRef ds:uri="http://schemas.openxmlformats.org/officeDocument/2006/bibliography"/>
   </ds:schemaRefs>

</xml_diff>

<commit_message>
Thuận edit: Thêm prọect hossting, link prọect đã tạo.
</commit_message>
<xml_diff>
--- a/Letter/HDSD.docx
+++ b/Letter/HDSD.docx
@@ -119,23 +119,94 @@
     </w:p>
     <w:p>
       <w:pPr>
-        <w:jc w:val="center"/>
-        <w:rPr>
-          <w:rFonts w:ascii="Segoe UI" w:hAnsi="Segoe UI" w:cs="Segoe UI"/>
-          <w:sz w:val="48"/>
-          <w:szCs w:val="48"/>
-        </w:rPr>
-      </w:pPr>
-    </w:p>
-    <w:p>
-      <w:pPr>
-        <w:jc w:val="center"/>
-        <w:rPr>
-          <w:rFonts w:ascii="Segoe UI" w:hAnsi="Segoe UI" w:cs="Segoe UI"/>
-          <w:sz w:val="48"/>
-          <w:szCs w:val="48"/>
-        </w:rPr>
-      </w:pPr>
+        <w:rPr>
+          <w:rFonts w:ascii="Segoe UI" w:hAnsi="Segoe UI" w:cs="Segoe UI"/>
+        </w:rPr>
+      </w:pPr>
+      <w:r>
+        <w:rPr>
+          <w:rFonts w:ascii="Segoe UI" w:hAnsi="Segoe UI" w:cs="Segoe UI"/>
+          <w:u w:val="single"/>
+        </w:rPr>
+        <w:t>Phần mền sử dụng</w:t>
+      </w:r>
+      <w:r>
+        <w:rPr>
+          <w:rFonts w:ascii="Segoe UI" w:hAnsi="Segoe UI" w:cs="Segoe UI"/>
+        </w:rPr>
+        <w:t xml:space="preserve"> : </w:t>
+      </w:r>
+      <w:r>
+        <w:rPr>
+          <w:rFonts w:ascii="Segoe UI" w:hAnsi="Segoe UI" w:cs="Segoe UI"/>
+        </w:rPr>
+        <w:t>Tortoise</w:t>
+      </w:r>
+      <w:r>
+        <w:rPr>
+          <w:rFonts w:ascii="Segoe UI" w:hAnsi="Segoe UI" w:cs="Segoe UI"/>
+        </w:rPr>
+        <w:t xml:space="preserve"> </w:t>
+      </w:r>
+      <w:r>
+        <w:rPr>
+          <w:rFonts w:ascii="Segoe UI" w:hAnsi="Segoe UI" w:cs="Segoe UI"/>
+        </w:rPr>
+        <w:t>SVN</w:t>
+      </w:r>
+    </w:p>
+    <w:p>
+      <w:pPr>
+        <w:rPr>
+          <w:rFonts w:ascii="Segoe UI" w:hAnsi="Segoe UI" w:cs="Segoe UI"/>
+        </w:rPr>
+      </w:pPr>
+      <w:r>
+        <w:rPr>
+          <w:rFonts w:ascii="Segoe UI" w:hAnsi="Segoe UI" w:cs="Segoe UI"/>
+        </w:rPr>
+        <w:t xml:space="preserve">Project hosting: </w:t>
+      </w:r>
+      <w:r>
+        <w:rPr>
+          <w:rStyle w:val="u3Char"/>
+          <w:u w:val="single"/>
+        </w:rPr>
+        <w:t>code.google.com</w:t>
+      </w:r>
+    </w:p>
+    <w:p>
+      <w:pPr>
+        <w:rPr>
+          <w:rFonts w:ascii="Segoe UI" w:hAnsi="Segoe UI" w:cs="Segoe UI"/>
+        </w:rPr>
+      </w:pPr>
+      <w:r>
+        <w:rPr>
+          <w:rFonts w:ascii="Segoe UI" w:hAnsi="Segoe UI" w:cs="Segoe UI"/>
+          <w:u w:val="single"/>
+        </w:rPr>
+        <w:t>Link project nhóm đã tạo</w:t>
+      </w:r>
+      <w:r>
+        <w:rPr>
+          <w:rFonts w:ascii="Segoe UI" w:hAnsi="Segoe UI" w:cs="Segoe UI"/>
+        </w:rPr>
+        <w:t xml:space="preserve">: </w:t>
+      </w:r>
+      <w:r>
+        <w:rPr>
+          <w:rStyle w:val="u3Char"/>
+          <w:u w:val="single"/>
+        </w:rPr>
+        <w:t>https://code.google.com/p/atm-web-demo/</w:t>
+      </w:r>
+      <w:r>
+        <w:rPr>
+          <w:rFonts w:ascii="Segoe UI" w:hAnsi="Segoe UI" w:cs="Segoe UI"/>
+        </w:rPr>
+        <w:t xml:space="preserve"> </w:t>
+      </w:r>
     </w:p>
     <w:p>
       <w:pPr>
@@ -732,8 +803,6 @@
               </w:rPr>
               <w:t>Tạo hyperlink.</w:t>
             </w:r>
-            <w:bookmarkStart w:id="0" w:name="_GoBack"/>
-            <w:bookmarkEnd w:id="0"/>
           </w:p>
           <w:p>
             <w:pPr>
@@ -815,6 +884,27 @@
                 <w:rFonts w:ascii="Segoe UI" w:hAnsi="Segoe UI" w:cs="Segoe UI"/>
               </w:rPr>
             </w:pPr>
+            <w:r>
+              <w:rPr>
+                <w:rFonts w:ascii="Segoe UI" w:hAnsi="Segoe UI" w:cs="Segoe UI"/>
+              </w:rPr>
+              <w:t>25/01/2015</w:t>
+            </w:r>
+          </w:p>
+          <w:p>
+            <w:pPr>
+              <w:spacing w:after="0" w:line="240" w:lineRule="auto"/>
+              <w:jc w:val="center"/>
+              <w:rPr>
+                <w:rFonts w:ascii="Segoe UI" w:hAnsi="Segoe UI" w:cs="Segoe UI"/>
+              </w:rPr>
+            </w:pPr>
+            <w:r>
+              <w:rPr>
+                <w:rFonts w:ascii="Segoe UI" w:hAnsi="Segoe UI" w:cs="Segoe UI"/>
+              </w:rPr>
+              <w:t>22h00</w:t>
+            </w:r>
           </w:p>
         </w:tc>
         <w:tc>
@@ -829,6 +919,12 @@
                 <w:rFonts w:ascii="Segoe UI" w:hAnsi="Segoe UI" w:cs="Segoe UI"/>
               </w:rPr>
             </w:pPr>
+            <w:r>
+              <w:rPr>
+                <w:rFonts w:ascii="Segoe UI" w:hAnsi="Segoe UI" w:cs="Segoe UI"/>
+              </w:rPr>
+              <w:t>Edit</w:t>
+            </w:r>
           </w:p>
         </w:tc>
         <w:tc>
@@ -843,6 +939,12 @@
                 <w:rFonts w:ascii="Segoe UI" w:hAnsi="Segoe UI" w:cs="Segoe UI"/>
               </w:rPr>
             </w:pPr>
+            <w:r>
+              <w:rPr>
+                <w:rFonts w:ascii="Segoe UI" w:hAnsi="Segoe UI" w:cs="Segoe UI"/>
+              </w:rPr>
+              <w:t>Thiếu</w:t>
+            </w:r>
           </w:p>
         </w:tc>
         <w:tc>
@@ -857,6 +959,14 @@
                 <w:rFonts w:ascii="Segoe UI" w:hAnsi="Segoe UI" w:cs="Segoe UI"/>
               </w:rPr>
             </w:pPr>
+            <w:r>
+              <w:rPr>
+                <w:rFonts w:ascii="Segoe UI" w:hAnsi="Segoe UI" w:cs="Segoe UI"/>
+              </w:rPr>
+              <w:t>1.2</w:t>
+            </w:r>
+            <w:bookmarkStart w:id="0" w:name="_GoBack"/>
+            <w:bookmarkEnd w:id="0"/>
           </w:p>
         </w:tc>
         <w:tc>
@@ -866,11 +976,23 @@
           <w:p>
             <w:pPr>
               <w:spacing w:after="0" w:line="240" w:lineRule="auto"/>
-              <w:jc w:val="center"/>
-              <w:rPr>
-                <w:rFonts w:ascii="Segoe UI" w:hAnsi="Segoe UI" w:cs="Segoe UI"/>
-              </w:rPr>
-            </w:pPr>
+              <w:rPr>
+                <w:rFonts w:ascii="Segoe UI" w:hAnsi="Segoe UI" w:cs="Segoe UI"/>
+              </w:rPr>
+            </w:pPr>
+            <w:r>
+              <w:rPr>
+                <w:rFonts w:ascii="Segoe UI" w:hAnsi="Segoe UI" w:cs="Segoe UI"/>
+              </w:rPr>
+              <w:t xml:space="preserve">- Thêm Project hosting, Link </w:t>
+            </w:r>
+            <w:r>
+              <w:rPr>
+                <w:rFonts w:ascii="Segoe UI" w:hAnsi="Segoe UI" w:cs="Segoe UI"/>
+                <w:u w:val="single"/>
+              </w:rPr>
+              <w:t>project nhóm đã tạo</w:t>
+            </w:r>
           </w:p>
         </w:tc>
         <w:tc>
@@ -885,6 +1007,12 @@
                 <w:rFonts w:ascii="Segoe UI" w:hAnsi="Segoe UI" w:cs="Segoe UI"/>
               </w:rPr>
             </w:pPr>
+            <w:r>
+              <w:rPr>
+                <w:rFonts w:ascii="Segoe UI" w:hAnsi="Segoe UI" w:cs="Segoe UI"/>
+              </w:rPr>
+              <w:t>1.3</w:t>
+            </w:r>
           </w:p>
         </w:tc>
       </w:tr>
@@ -3247,7 +3375,7 @@
     </w:p>
     <w:p>
       <w:pPr>
-        <w:pStyle w:val="ListParagraph"/>
+        <w:pStyle w:val="oancuaDanhsach"/>
         <w:numPr>
           <w:ilvl w:val="0"/>
           <w:numId w:val="2"/>
@@ -3272,13 +3400,12 @@
           <w:szCs w:val="28"/>
           <w:u w:val="single"/>
         </w:rPr>
-        <w:lastRenderedPageBreak/>
         <w:t>TẢI VÀ CÀI ĐẶT TORTOISE SVN:</w:t>
       </w:r>
     </w:p>
     <w:p>
       <w:pPr>
-        <w:pStyle w:val="ListParagraph"/>
+        <w:pStyle w:val="oancuaDanhsach"/>
         <w:tabs>
           <w:tab w:val="left" w:pos="180"/>
         </w:tabs>
@@ -3306,7 +3433,7 @@
       <w:hyperlink r:id="rId9" w:history="1">
         <w:r>
           <w:rPr>
-            <w:rStyle w:val="Hyperlink"/>
+            <w:rStyle w:val="Siuktni"/>
             <w:rFonts w:ascii="Segoe UI" w:hAnsi="Segoe UI" w:cs="Segoe UI"/>
           </w:rPr>
           <w:t>http://tortoisesvn.net/downloads.html</w:t>
@@ -3382,7 +3509,7 @@
     </w:p>
     <w:p>
       <w:pPr>
-        <w:pStyle w:val="ListParagraph"/>
+        <w:pStyle w:val="oancuaDanhsach"/>
         <w:numPr>
           <w:ilvl w:val="0"/>
           <w:numId w:val="2"/>
@@ -3614,7 +3741,6 @@
         <w:rPr>
           <w:rFonts w:ascii="Segoe UI" w:hAnsi="Segoe UI" w:cs="Segoe UI"/>
         </w:rPr>
-        <w:lastRenderedPageBreak/>
         <w:t>Sau khi quá trình Checkout hoàn tất, sẽ có thông báo:</w:t>
       </w:r>
     </w:p>
@@ -3701,7 +3827,7 @@
       <w:hyperlink w:anchor="Commit" w:history="1">
         <w:r>
           <w:rPr>
-            <w:rStyle w:val="Hyperlink"/>
+            <w:rStyle w:val="Siuktni"/>
             <w:rFonts w:ascii="Segoe UI" w:hAnsi="Segoe UI" w:cs="Segoe UI"/>
           </w:rPr>
           <w:t>Commit</w:t>
@@ -3865,7 +3991,7 @@
     </w:p>
     <w:p>
       <w:pPr>
-        <w:pStyle w:val="ListParagraph"/>
+        <w:pStyle w:val="oancuaDanhsach"/>
         <w:numPr>
           <w:ilvl w:val="0"/>
           <w:numId w:val="2"/>
@@ -3926,12 +4052,13 @@
         <w:rPr>
           <w:rFonts w:ascii="Segoe UI" w:hAnsi="Segoe UI" w:cs="Segoe UI"/>
         </w:rPr>
+        <w:lastRenderedPageBreak/>
         <w:t>Sau khi hoàn thành công việc, thực hiện thao tác Commit để tải dữ liệu mới trên server.</w:t>
       </w:r>
     </w:p>
     <w:p>
       <w:pPr>
-        <w:pStyle w:val="ListParagraph"/>
+        <w:pStyle w:val="oancuaDanhsach"/>
         <w:numPr>
           <w:ilvl w:val="0"/>
           <w:numId w:val="2"/>
@@ -3953,13 +4080,12 @@
           <w:szCs w:val="28"/>
           <w:u w:val="single"/>
         </w:rPr>
-        <w:lastRenderedPageBreak/>
         <w:t>CÁC THAO TÁC KHÁC:</w:t>
       </w:r>
     </w:p>
     <w:p>
       <w:pPr>
-        <w:pStyle w:val="ListParagraph"/>
+        <w:pStyle w:val="oancuaDanhsach"/>
         <w:numPr>
           <w:ilvl w:val="0"/>
           <w:numId w:val="3"/>
@@ -3979,7 +4105,7 @@
     </w:p>
     <w:p>
       <w:pPr>
-        <w:pStyle w:val="ListParagraph"/>
+        <w:pStyle w:val="oancuaDanhsach"/>
         <w:rPr>
           <w:rFonts w:ascii="Segoe UI" w:hAnsi="Segoe UI" w:cs="Segoe UI"/>
         </w:rPr>
@@ -3991,6 +4117,7 @@
         <w:rPr>
           <w:rFonts w:ascii="Segoe UI" w:hAnsi="Segoe UI" w:cs="Segoe UI"/>
           <w:noProof/>
+          <w:vertAlign w:val="subscript"/>
         </w:rPr>
       </w:pPr>
       <w:r>
@@ -4009,7 +4136,7 @@
       <w:hyperlink r:id="rId16" w:history="1">
         <w:r>
           <w:rPr>
-            <w:rStyle w:val="Hyperlink"/>
+            <w:rStyle w:val="Siuktni"/>
             <w:rFonts w:ascii="Segoe UI" w:hAnsi="Segoe UI" w:cs="Segoe UI"/>
             <w:noProof/>
           </w:rPr>
@@ -4212,6 +4339,7 @@
           <w:rFonts w:ascii="Segoe UI" w:hAnsi="Segoe UI" w:cs="Segoe UI"/>
           <w:noProof/>
         </w:rPr>
+        <w:lastRenderedPageBreak/>
         <w:drawing>
           <wp:inline distT="0" distB="0" distL="0" distR="0">
             <wp:extent cx="2265680" cy="2440305"/>
@@ -4275,7 +4403,6 @@
           <w:rFonts w:ascii="Segoe UI" w:hAnsi="Segoe UI" w:cs="Segoe UI"/>
           <w:noProof/>
         </w:rPr>
-        <w:lastRenderedPageBreak/>
         <w:t>Sau khi chọn Project, trình duyệt sẽ định hướng đến url của project:</w:t>
       </w:r>
     </w:p>
@@ -4345,15 +4472,15 @@
     </w:p>
     <w:p>
       <w:pPr>
-        <w:pStyle w:val="ListParagraph"/>
-        <w:rPr>
-          <w:rFonts w:ascii="Segoe UI" w:hAnsi="Segoe UI" w:cs="Segoe UI"/>
-        </w:rPr>
-      </w:pPr>
-    </w:p>
-    <w:p>
-      <w:pPr>
-        <w:pStyle w:val="ListParagraph"/>
+        <w:pStyle w:val="oancuaDanhsach"/>
+        <w:rPr>
+          <w:rFonts w:ascii="Segoe UI" w:hAnsi="Segoe UI" w:cs="Segoe UI"/>
+        </w:rPr>
+      </w:pPr>
+    </w:p>
+    <w:p>
+      <w:pPr>
+        <w:pStyle w:val="oancuaDanhsach"/>
         <w:numPr>
           <w:ilvl w:val="0"/>
           <w:numId w:val="3"/>
@@ -4378,7 +4505,7 @@
     </w:p>
     <w:p>
       <w:pPr>
-        <w:pStyle w:val="ListParagraph"/>
+        <w:pStyle w:val="oancuaDanhsach"/>
         <w:numPr>
           <w:ilvl w:val="0"/>
           <w:numId w:val="5"/>
@@ -4398,7 +4525,7 @@
     </w:p>
     <w:p>
       <w:pPr>
-        <w:pStyle w:val="ListParagraph"/>
+        <w:pStyle w:val="oancuaDanhsach"/>
         <w:rPr>
           <w:rFonts w:ascii="Segoe UI" w:hAnsi="Segoe UI" w:cs="Segoe UI"/>
         </w:rPr>
@@ -4412,7 +4539,7 @@
       <w:hyperlink r:id="rId20" w:history="1">
         <w:r>
           <w:rPr>
-            <w:rStyle w:val="Hyperlink"/>
+            <w:rStyle w:val="Siuktni"/>
             <w:rFonts w:ascii="Segoe UI" w:hAnsi="Segoe UI" w:cs="Segoe UI"/>
           </w:rPr>
           <w:t>https://code.google.com/</w:t>
@@ -4427,7 +4554,7 @@
     </w:p>
     <w:p>
       <w:pPr>
-        <w:pStyle w:val="ListParagraph"/>
+        <w:pStyle w:val="oancuaDanhsach"/>
         <w:jc w:val="center"/>
         <w:rPr>
           <w:rFonts w:ascii="Segoe UI" w:hAnsi="Segoe UI" w:cs="Segoe UI"/>
@@ -4438,6 +4565,7 @@
           <w:rFonts w:ascii="Segoe UI" w:hAnsi="Segoe UI" w:cs="Segoe UI"/>
           <w:noProof/>
         </w:rPr>
+        <w:lastRenderedPageBreak/>
         <w:drawing>
           <wp:inline distT="0" distB="0" distL="0" distR="0">
             <wp:extent cx="4961202" cy="2424224"/>
@@ -4490,7 +4618,7 @@
     </w:p>
     <w:p>
       <w:pPr>
-        <w:pStyle w:val="ListParagraph"/>
+        <w:pStyle w:val="oancuaDanhsach"/>
         <w:rPr>
           <w:rFonts w:ascii="Segoe UI" w:hAnsi="Segoe UI" w:cs="Segoe UI"/>
         </w:rPr>
@@ -4504,7 +4632,7 @@
     </w:p>
     <w:p>
       <w:pPr>
-        <w:pStyle w:val="ListParagraph"/>
+        <w:pStyle w:val="oancuaDanhsach"/>
         <w:rPr>
           <w:rFonts w:ascii="Segoe UI" w:hAnsi="Segoe UI" w:cs="Segoe UI"/>
         </w:rPr>
@@ -4514,7 +4642,6 @@
           <w:rFonts w:ascii="Segoe UI" w:hAnsi="Segoe UI" w:cs="Segoe UI"/>
           <w:noProof/>
         </w:rPr>
-        <w:lastRenderedPageBreak/>
         <w:drawing>
           <wp:inline distT="0" distB="0" distL="0" distR="0">
             <wp:extent cx="3551274" cy="3189767"/>
@@ -4567,23 +4694,24 @@
     </w:p>
     <w:p>
       <w:pPr>
-        <w:pStyle w:val="ListParagraph"/>
-        <w:rPr>
-          <w:rFonts w:ascii="Segoe UI" w:hAnsi="Segoe UI" w:cs="Segoe UI"/>
-        </w:rPr>
-      </w:pPr>
-    </w:p>
-    <w:p>
-      <w:pPr>
-        <w:pStyle w:val="ListParagraph"/>
-        <w:rPr>
-          <w:rFonts w:ascii="Segoe UI" w:hAnsi="Segoe UI" w:cs="Segoe UI"/>
-        </w:rPr>
-      </w:pPr>
-      <w:r>
-        <w:rPr>
-          <w:rFonts w:ascii="Segoe UI" w:hAnsi="Segoe UI" w:cs="Segoe UI"/>
-        </w:rPr>
+        <w:pStyle w:val="oancuaDanhsach"/>
+        <w:rPr>
+          <w:rFonts w:ascii="Segoe UI" w:hAnsi="Segoe UI" w:cs="Segoe UI"/>
+        </w:rPr>
+      </w:pPr>
+    </w:p>
+    <w:p>
+      <w:pPr>
+        <w:pStyle w:val="oancuaDanhsach"/>
+        <w:rPr>
+          <w:rFonts w:ascii="Segoe UI" w:hAnsi="Segoe UI" w:cs="Segoe UI"/>
+        </w:rPr>
+      </w:pPr>
+      <w:r>
+        <w:rPr>
+          <w:rFonts w:ascii="Segoe UI" w:hAnsi="Segoe UI" w:cs="Segoe UI"/>
+        </w:rPr>
+        <w:lastRenderedPageBreak/>
         <w:t>Hoàn tất.</w:t>
       </w:r>
       <w:r>
@@ -4643,7 +4771,7 @@
     </w:p>
     <w:p>
       <w:pPr>
-        <w:pStyle w:val="ListParagraph"/>
+        <w:pStyle w:val="oancuaDanhsach"/>
         <w:numPr>
           <w:ilvl w:val="0"/>
           <w:numId w:val="5"/>
@@ -4663,7 +4791,7 @@
     </w:p>
     <w:p>
       <w:pPr>
-        <w:pStyle w:val="ListParagraph"/>
+        <w:pStyle w:val="oancuaDanhsach"/>
         <w:ind w:left="1080"/>
         <w:rPr>
           <w:rFonts w:ascii="Segoe UI" w:hAnsi="Segoe UI" w:cs="Segoe UI"/>
@@ -4678,7 +4806,7 @@
     </w:p>
     <w:p>
       <w:pPr>
-        <w:pStyle w:val="ListParagraph"/>
+        <w:pStyle w:val="oancuaDanhsach"/>
         <w:ind w:left="1080"/>
         <w:jc w:val="center"/>
         <w:rPr>
@@ -4690,7 +4818,6 @@
           <w:rFonts w:ascii="Segoe UI" w:hAnsi="Segoe UI" w:cs="Segoe UI"/>
           <w:noProof/>
         </w:rPr>
-        <w:lastRenderedPageBreak/>
         <mc:AlternateContent>
           <mc:Choice Requires="wps">
             <w:drawing>
@@ -4974,7 +5101,7 @@
     </w:p>
     <w:p>
       <w:pPr>
-        <w:pStyle w:val="ListParagraph"/>
+        <w:pStyle w:val="oancuaDanhsach"/>
         <w:ind w:left="1080"/>
         <w:rPr>
           <w:rFonts w:ascii="Segoe UI" w:hAnsi="Segoe UI" w:cs="Segoe UI"/>
@@ -4983,7 +5110,7 @@
     </w:p>
     <w:p>
       <w:pPr>
-        <w:pStyle w:val="ListParagraph"/>
+        <w:pStyle w:val="oancuaDanhsach"/>
         <w:ind w:left="1080"/>
         <w:rPr>
           <w:rFonts w:ascii="Segoe UI" w:hAnsi="Segoe UI" w:cs="Segoe UI"/>
@@ -4998,7 +5125,7 @@
     </w:p>
     <w:p>
       <w:pPr>
-        <w:pStyle w:val="ListParagraph"/>
+        <w:pStyle w:val="oancuaDanhsach"/>
         <w:ind w:left="1080"/>
         <w:jc w:val="center"/>
         <w:rPr>
@@ -5010,6 +5137,7 @@
           <w:rFonts w:ascii="Segoe UI" w:hAnsi="Segoe UI" w:cs="Segoe UI"/>
           <w:noProof/>
         </w:rPr>
+        <w:lastRenderedPageBreak/>
         <w:drawing>
           <wp:inline distT="0" distB="0" distL="0" distR="0" wp14:anchorId="37EE05CC" wp14:editId="41612280">
             <wp:extent cx="3476847" cy="1998921"/>
@@ -5062,7 +5190,7 @@
     </w:p>
     <w:p>
       <w:pPr>
-        <w:pStyle w:val="ListParagraph"/>
+        <w:pStyle w:val="oancuaDanhsach"/>
         <w:numPr>
           <w:ilvl w:val="0"/>
           <w:numId w:val="3"/>
@@ -5100,7 +5228,7 @@
       <w:pPr>
         <w:ind w:left="720"/>
         <w:rPr>
-          <w:rStyle w:val="Emphasis"/>
+          <w:rStyle w:val="Nhnmanh"/>
           <w:rFonts w:ascii="Segoe UI" w:hAnsi="Segoe UI" w:cs="Segoe UI"/>
           <w:i w:val="0"/>
           <w:color w:val="000000"/>
@@ -5129,7 +5257,7 @@
       </w:r>
       <w:r>
         <w:rPr>
-          <w:rStyle w:val="Emphasis"/>
+          <w:rStyle w:val="Nhnmanh"/>
           <w:rFonts w:ascii="Segoe UI" w:hAnsi="Segoe UI" w:cs="Segoe UI"/>
           <w:i w:val="0"/>
           <w:color w:val="000000"/>
@@ -5142,7 +5270,7 @@
         <w:ind w:left="720"/>
         <w:jc w:val="center"/>
         <w:rPr>
-          <w:rStyle w:val="Emphasis"/>
+          <w:rStyle w:val="Nhnmanh"/>
           <w:rFonts w:ascii="Segoe UI" w:hAnsi="Segoe UI" w:cs="Segoe UI"/>
           <w:i w:val="0"/>
           <w:color w:val="000000"/>
@@ -5291,7 +5419,7 @@
     <w:p>
       <w:pPr>
         <w:rPr>
-          <w:rStyle w:val="Emphasis"/>
+          <w:rStyle w:val="Nhnmanh"/>
           <w:rFonts w:ascii="Segoe UI" w:hAnsi="Segoe UI" w:cs="Segoe UI"/>
           <w:i w:val="0"/>
           <w:color w:val="000000"/>
@@ -5300,13 +5428,13 @@
     </w:p>
     <w:p>
       <w:pPr>
-        <w:pStyle w:val="ListParagraph"/>
+        <w:pStyle w:val="oancuaDanhsach"/>
         <w:numPr>
           <w:ilvl w:val="0"/>
           <w:numId w:val="3"/>
         </w:numPr>
         <w:rPr>
-          <w:rStyle w:val="Emphasis"/>
+          <w:rStyle w:val="Nhnmanh"/>
           <w:rFonts w:ascii="Segoe UI" w:hAnsi="Segoe UI" w:cs="Segoe UI"/>
           <w:i w:val="0"/>
           <w:color w:val="000000"/>
@@ -5316,13 +5444,12 @@
       <w:bookmarkStart w:id="1" w:name="Commit"/>
       <w:r>
         <w:rPr>
-          <w:rStyle w:val="Emphasis"/>
+          <w:rStyle w:val="Nhnmanh"/>
           <w:rFonts w:ascii="Segoe UI" w:hAnsi="Segoe UI" w:cs="Segoe UI"/>
           <w:i w:val="0"/>
           <w:color w:val="000000"/>
           <w:u w:val="single"/>
         </w:rPr>
-        <w:lastRenderedPageBreak/>
         <w:t>Commit</w:t>
       </w:r>
     </w:p>
@@ -5372,6 +5499,7 @@
           <w:rFonts w:ascii="Segoe UI" w:hAnsi="Segoe UI" w:cs="Segoe UI"/>
           <w:noProof/>
         </w:rPr>
+        <w:lastRenderedPageBreak/>
         <w:drawing>
           <wp:inline distT="0" distB="0" distL="0" distR="0" wp14:anchorId="067C083B" wp14:editId="5F546CFD">
             <wp:extent cx="3275937" cy="2541089"/>
@@ -5540,7 +5668,6 @@
           <w:rFonts w:ascii="Segoe UI" w:hAnsi="Segoe UI" w:cs="Segoe UI"/>
           <w:noProof/>
         </w:rPr>
-        <w:lastRenderedPageBreak/>
         <w:drawing>
           <wp:inline distT="0" distB="0" distL="0" distR="0" wp14:anchorId="337AE0FB" wp14:editId="0C15C38B">
             <wp:extent cx="2926080" cy="1367624"/>
@@ -5610,6 +5737,7 @@
         <w:rPr>
           <w:rFonts w:ascii="Segoe UI" w:hAnsi="Segoe UI" w:cs="Segoe UI"/>
         </w:rPr>
+        <w:lastRenderedPageBreak/>
         <w:t>Sau khi được Add, các folder có icon dấu cộng phía dưới:</w:t>
       </w:r>
     </w:p>
@@ -5698,7 +5826,7 @@
     </w:p>
     <w:p>
       <w:pPr>
-        <w:pStyle w:val="ListParagraph"/>
+        <w:pStyle w:val="oancuaDanhsach"/>
         <w:numPr>
           <w:ilvl w:val="0"/>
           <w:numId w:val="1"/>
@@ -5717,7 +5845,7 @@
     </w:p>
     <w:p>
       <w:pPr>
-        <w:pStyle w:val="ListParagraph"/>
+        <w:pStyle w:val="oancuaDanhsach"/>
         <w:numPr>
           <w:ilvl w:val="0"/>
           <w:numId w:val="1"/>
@@ -5824,7 +5952,6 @@
           <w:rFonts w:ascii="Segoe UI" w:hAnsi="Segoe UI" w:cs="Segoe UI"/>
           <w:noProof/>
         </w:rPr>
-        <w:lastRenderedPageBreak/>
         <w:drawing>
           <wp:inline distT="0" distB="0" distL="0" distR="0">
             <wp:extent cx="2560320" cy="2468880"/>
@@ -5973,7 +6100,7 @@
       <w:pPr>
         <w:ind w:left="720"/>
         <w:rPr>
-          <w:rStyle w:val="Emphasis"/>
+          <w:rStyle w:val="Nhnmanh"/>
           <w:rFonts w:ascii="Segoe UI" w:hAnsi="Segoe UI" w:cs="Segoe UI"/>
           <w:color w:val="000000"/>
         </w:rPr>
@@ -5988,7 +6115,7 @@
       <w:hyperlink r:id="rId34" w:history="1">
         <w:r>
           <w:rPr>
-            <w:rStyle w:val="Hyperlink"/>
+            <w:rStyle w:val="Siuktni"/>
             <w:rFonts w:ascii="Segoe UI" w:hAnsi="Segoe UI" w:cs="Segoe UI"/>
             <w:iCs/>
             <w:color w:val="0000CC"/>
@@ -5998,7 +6125,7 @@
       </w:hyperlink>
       <w:r>
         <w:rPr>
-          <w:rStyle w:val="Emphasis"/>
+          <w:rStyle w:val="Nhnmanh"/>
           <w:rFonts w:ascii="Segoe UI" w:hAnsi="Segoe UI" w:cs="Segoe UI"/>
           <w:color w:val="000000"/>
         </w:rPr>
@@ -6010,7 +6137,7 @@
         <w:ind w:left="720"/>
         <w:jc w:val="center"/>
         <w:rPr>
-          <w:rStyle w:val="Emphasis"/>
+          <w:rStyle w:val="Nhnmanh"/>
           <w:rFonts w:ascii="Segoe UI" w:hAnsi="Segoe UI" w:cs="Segoe UI"/>
           <w:color w:val="000000"/>
         </w:rPr>
@@ -6162,7 +6289,7 @@
       <w:pPr>
         <w:ind w:left="720"/>
         <w:rPr>
-          <w:rStyle w:val="Emphasis"/>
+          <w:rStyle w:val="Nhnmanh"/>
           <w:rFonts w:ascii="Segoe UI" w:hAnsi="Segoe UI" w:cs="Segoe UI"/>
           <w:i w:val="0"/>
           <w:color w:val="000000"/>
@@ -6170,7 +6297,7 @@
       </w:pPr>
       <w:r>
         <w:rPr>
-          <w:rStyle w:val="Emphasis"/>
+          <w:rStyle w:val="Nhnmanh"/>
           <w:rFonts w:ascii="Segoe UI" w:hAnsi="Segoe UI" w:cs="Segoe UI"/>
           <w:i w:val="0"/>
           <w:color w:val="000000"/>
@@ -6180,7 +6307,7 @@
       <w:hyperlink r:id="rId36" w:history="1">
         <w:r>
           <w:rPr>
-            <w:rStyle w:val="Hyperlink"/>
+            <w:rStyle w:val="Siuktni"/>
             <w:rFonts w:ascii="Segoe UI" w:hAnsi="Segoe UI" w:cs="Segoe UI"/>
           </w:rPr>
           <w:t>https://code.google.com/hosting/settings</w:t>
@@ -6188,7 +6315,7 @@
       </w:hyperlink>
       <w:r>
         <w:rPr>
-          <w:rStyle w:val="Emphasis"/>
+          <w:rStyle w:val="Nhnmanh"/>
           <w:rFonts w:ascii="Segoe UI" w:hAnsi="Segoe UI" w:cs="Segoe UI"/>
           <w:i w:val="0"/>
           <w:color w:val="000000"/>
@@ -6201,7 +6328,7 @@
         <w:ind w:left="720"/>
         <w:jc w:val="center"/>
         <w:rPr>
-          <w:rStyle w:val="Emphasis"/>
+          <w:rStyle w:val="Nhnmanh"/>
           <w:rFonts w:ascii="Segoe UI" w:hAnsi="Segoe UI" w:cs="Segoe UI"/>
           <w:i w:val="0"/>
           <w:color w:val="000000"/>
@@ -6215,7 +6342,6 @@
           <w:noProof/>
           <w:color w:val="000000"/>
         </w:rPr>
-        <w:lastRenderedPageBreak/>
         <w:drawing>
           <wp:inline distT="0" distB="0" distL="0" distR="0" wp14:anchorId="36502414" wp14:editId="3B84E862">
             <wp:extent cx="3148717" cy="1789043"/>
@@ -6275,14 +6401,14 @@
     </w:p>
     <w:p>
       <w:pPr>
-        <w:pStyle w:val="ListParagraph"/>
+        <w:pStyle w:val="oancuaDanhsach"/>
         <w:numPr>
           <w:ilvl w:val="0"/>
           <w:numId w:val="3"/>
         </w:numPr>
         <w:spacing w:line="256" w:lineRule="auto"/>
         <w:rPr>
-          <w:rStyle w:val="Emphasis"/>
+          <w:rStyle w:val="Nhnmanh"/>
           <w:rFonts w:ascii="Segoe UI" w:hAnsi="Segoe UI" w:cs="Segoe UI"/>
           <w:i w:val="0"/>
           <w:iCs w:val="0"/>
@@ -6291,7 +6417,7 @@
       </w:pPr>
       <w:r>
         <w:rPr>
-          <w:rStyle w:val="Emphasis"/>
+          <w:rStyle w:val="Nhnmanh"/>
           <w:rFonts w:ascii="Segoe UI" w:hAnsi="Segoe UI" w:cs="Segoe UI"/>
           <w:i w:val="0"/>
           <w:color w:val="000000"/>
@@ -6302,9 +6428,9 @@
     </w:p>
     <w:p>
       <w:pPr>
-        <w:pStyle w:val="ListParagraph"/>
-        <w:rPr>
-          <w:rStyle w:val="Emphasis"/>
+        <w:pStyle w:val="oancuaDanhsach"/>
+        <w:rPr>
+          <w:rStyle w:val="Nhnmanh"/>
           <w:rFonts w:ascii="Segoe UI" w:hAnsi="Segoe UI" w:cs="Segoe UI"/>
           <w:i w:val="0"/>
           <w:color w:val="000000"/>
@@ -6312,7 +6438,7 @@
       </w:pPr>
       <w:r>
         <w:rPr>
-          <w:rStyle w:val="Emphasis"/>
+          <w:rStyle w:val="Nhnmanh"/>
           <w:rFonts w:ascii="Segoe UI" w:hAnsi="Segoe UI" w:cs="Segoe UI"/>
           <w:i w:val="0"/>
           <w:color w:val="000000"/>
@@ -6322,7 +6448,7 @@
     </w:p>
     <w:p>
       <w:pPr>
-        <w:pStyle w:val="ListParagraph"/>
+        <w:pStyle w:val="oancuaDanhsach"/>
         <w:jc w:val="center"/>
         <w:rPr>
           <w:i/>
@@ -6334,6 +6460,7 @@
           <w:i/>
           <w:noProof/>
         </w:rPr>
+        <w:lastRenderedPageBreak/>
         <w:drawing>
           <wp:inline distT="0" distB="0" distL="0" distR="0">
             <wp:extent cx="3126105" cy="3381375"/>
@@ -6407,7 +6534,7 @@
       </w:pPr>
       <w:r>
         <w:rPr>
-          <w:rStyle w:val="Emphasis"/>
+          <w:rStyle w:val="Nhnmanh"/>
           <w:rFonts w:ascii="Segoe UI" w:hAnsi="Segoe UI" w:cs="Segoe UI"/>
           <w:i w:val="0"/>
           <w:color w:val="000000"/>
@@ -7388,17 +7515,61 @@
     <w:lsdException w:name="List Table 6 Colorful Accent 6" w:uiPriority="51"/>
     <w:lsdException w:name="List Table 7 Colorful Accent 6" w:uiPriority="52"/>
   </w:latentStyles>
-  <w:style w:type="paragraph" w:default="1" w:styleId="Normal">
+  <w:style w:type="paragraph" w:default="1" w:styleId="Binhthng">
     <w:name w:val="Normal"/>
     <w:qFormat/>
   </w:style>
-  <w:style w:type="character" w:default="1" w:styleId="DefaultParagraphFont">
+  <w:style w:type="paragraph" w:styleId="u2">
+    <w:name w:val="heading 2"/>
+    <w:basedOn w:val="Binhthng"/>
+    <w:next w:val="Binhthng"/>
+    <w:link w:val="u2Char"/>
+    <w:uiPriority w:val="9"/>
+    <w:unhideWhenUsed/>
+    <w:qFormat/>
+    <w:rsid w:val="00227B91"/>
+    <w:pPr>
+      <w:keepNext/>
+      <w:keepLines/>
+      <w:spacing w:before="40" w:after="0"/>
+      <w:outlineLvl w:val="1"/>
+    </w:pPr>
+    <w:rPr>
+      <w:rFonts w:asciiTheme="majorHAnsi" w:eastAsiaTheme="majorEastAsia" w:hAnsiTheme="majorHAnsi" w:cstheme="majorBidi"/>
+      <w:color w:val="2E74B5" w:themeColor="accent1" w:themeShade="BF"/>
+      <w:sz w:val="26"/>
+      <w:szCs w:val="26"/>
+    </w:rPr>
+  </w:style>
+  <w:style w:type="paragraph" w:styleId="u3">
+    <w:name w:val="heading 3"/>
+    <w:basedOn w:val="Binhthng"/>
+    <w:next w:val="Binhthng"/>
+    <w:link w:val="u3Char"/>
+    <w:uiPriority w:val="9"/>
+    <w:unhideWhenUsed/>
+    <w:qFormat/>
+    <w:rsid w:val="00227B91"/>
+    <w:pPr>
+      <w:keepNext/>
+      <w:keepLines/>
+      <w:spacing w:before="40" w:after="0"/>
+      <w:outlineLvl w:val="2"/>
+    </w:pPr>
+    <w:rPr>
+      <w:rFonts w:asciiTheme="majorHAnsi" w:eastAsiaTheme="majorEastAsia" w:hAnsiTheme="majorHAnsi" w:cstheme="majorBidi"/>
+      <w:color w:val="1F4D78" w:themeColor="accent1" w:themeShade="7F"/>
+      <w:sz w:val="24"/>
+      <w:szCs w:val="24"/>
+    </w:rPr>
+  </w:style>
+  <w:style w:type="character" w:default="1" w:styleId="Phngmcinhcuaoanvn">
     <w:name w:val="Default Paragraph Font"/>
     <w:uiPriority w:val="1"/>
     <w:semiHidden/>
     <w:unhideWhenUsed/>
   </w:style>
-  <w:style w:type="table" w:default="1" w:styleId="TableNormal">
+  <w:style w:type="table" w:default="1" w:styleId="BangThngthng">
     <w:name w:val="Normal Table"/>
     <w:uiPriority w:val="99"/>
     <w:semiHidden/>
@@ -7413,15 +7584,15 @@
       </w:tblCellMar>
     </w:tblPr>
   </w:style>
-  <w:style w:type="numbering" w:default="1" w:styleId="NoList">
+  <w:style w:type="numbering" w:default="1" w:styleId="Khngco">
     <w:name w:val="No List"/>
     <w:uiPriority w:val="99"/>
     <w:semiHidden/>
     <w:unhideWhenUsed/>
   </w:style>
-  <w:style w:type="character" w:styleId="Hyperlink">
+  <w:style w:type="character" w:styleId="Siuktni">
     <w:name w:val="Hyperlink"/>
-    <w:basedOn w:val="DefaultParagraphFont"/>
+    <w:basedOn w:val="Phngmcinhcuaoanvn"/>
     <w:uiPriority w:val="99"/>
     <w:unhideWhenUsed/>
     <w:rsid w:val="00372982"/>
@@ -7430,9 +7601,9 @@
       <w:u w:val="single"/>
     </w:rPr>
   </w:style>
-  <w:style w:type="character" w:styleId="Emphasis">
+  <w:style w:type="character" w:styleId="Nhnmanh">
     <w:name w:val="Emphasis"/>
-    <w:basedOn w:val="DefaultParagraphFont"/>
+    <w:basedOn w:val="Phngmcinhcuaoanvn"/>
     <w:uiPriority w:val="20"/>
     <w:qFormat/>
     <w:rsid w:val="007D44DD"/>
@@ -7441,9 +7612,9 @@
       <w:iCs/>
     </w:rPr>
   </w:style>
-  <w:style w:type="paragraph" w:styleId="ListParagraph">
+  <w:style w:type="paragraph" w:styleId="oancuaDanhsach">
     <w:name w:val="List Paragraph"/>
-    <w:basedOn w:val="Normal"/>
+    <w:basedOn w:val="Binhthng"/>
     <w:uiPriority w:val="34"/>
     <w:qFormat/>
     <w:rsid w:val="001A597F"/>
@@ -7452,10 +7623,10 @@
       <w:contextualSpacing/>
     </w:pPr>
   </w:style>
-  <w:style w:type="paragraph" w:styleId="Header">
+  <w:style w:type="paragraph" w:styleId="utrang">
     <w:name w:val="header"/>
-    <w:basedOn w:val="Normal"/>
-    <w:link w:val="HeaderChar"/>
+    <w:basedOn w:val="Binhthng"/>
+    <w:link w:val="utrangChar"/>
     <w:uiPriority w:val="99"/>
     <w:unhideWhenUsed/>
     <w:rsid w:val="00D66CB0"/>
@@ -7467,17 +7638,17 @@
       <w:spacing w:after="0" w:line="240" w:lineRule="auto"/>
     </w:pPr>
   </w:style>
-  <w:style w:type="character" w:customStyle="1" w:styleId="HeaderChar">
-    <w:name w:val="Header Char"/>
-    <w:basedOn w:val="DefaultParagraphFont"/>
-    <w:link w:val="Header"/>
+  <w:style w:type="character" w:customStyle="1" w:styleId="utrangChar">
+    <w:name w:val="Đầu trang Char"/>
+    <w:basedOn w:val="Phngmcinhcuaoanvn"/>
+    <w:link w:val="utrang"/>
     <w:uiPriority w:val="99"/>
     <w:rsid w:val="00D66CB0"/>
   </w:style>
-  <w:style w:type="paragraph" w:styleId="Footer">
+  <w:style w:type="paragraph" w:styleId="Chntrang">
     <w:name w:val="footer"/>
-    <w:basedOn w:val="Normal"/>
-    <w:link w:val="FooterChar"/>
+    <w:basedOn w:val="Binhthng"/>
+    <w:link w:val="ChntrangChar"/>
     <w:uiPriority w:val="99"/>
     <w:unhideWhenUsed/>
     <w:rsid w:val="00D66CB0"/>
@@ -7489,16 +7660,16 @@
       <w:spacing w:after="0" w:line="240" w:lineRule="auto"/>
     </w:pPr>
   </w:style>
-  <w:style w:type="character" w:customStyle="1" w:styleId="FooterChar">
-    <w:name w:val="Footer Char"/>
-    <w:basedOn w:val="DefaultParagraphFont"/>
-    <w:link w:val="Footer"/>
+  <w:style w:type="character" w:customStyle="1" w:styleId="ChntrangChar">
+    <w:name w:val="Chân trang Char"/>
+    <w:basedOn w:val="Phngmcinhcuaoanvn"/>
+    <w:link w:val="Chntrang"/>
     <w:uiPriority w:val="99"/>
     <w:rsid w:val="00D66CB0"/>
   </w:style>
-  <w:style w:type="character" w:styleId="FollowedHyperlink">
+  <w:style w:type="character" w:styleId="Siuktnian">
     <w:name w:val="FollowedHyperlink"/>
-    <w:basedOn w:val="DefaultParagraphFont"/>
+    <w:basedOn w:val="Phngmcinhcuaoanvn"/>
     <w:uiPriority w:val="99"/>
     <w:semiHidden/>
     <w:unhideWhenUsed/>
@@ -7506,6 +7677,32 @@
     <w:rPr>
       <w:color w:val="954F72" w:themeColor="followedHyperlink"/>
       <w:u w:val="single"/>
+    </w:rPr>
+  </w:style>
+  <w:style w:type="character" w:customStyle="1" w:styleId="u2Char">
+    <w:name w:val="Đầu đề 2 Char"/>
+    <w:basedOn w:val="Phngmcinhcuaoanvn"/>
+    <w:link w:val="u2"/>
+    <w:uiPriority w:val="9"/>
+    <w:rsid w:val="00227B91"/>
+    <w:rPr>
+      <w:rFonts w:asciiTheme="majorHAnsi" w:eastAsiaTheme="majorEastAsia" w:hAnsiTheme="majorHAnsi" w:cstheme="majorBidi"/>
+      <w:color w:val="2E74B5" w:themeColor="accent1" w:themeShade="BF"/>
+      <w:sz w:val="26"/>
+      <w:szCs w:val="26"/>
+    </w:rPr>
+  </w:style>
+  <w:style w:type="character" w:customStyle="1" w:styleId="u3Char">
+    <w:name w:val="Đầu đề 3 Char"/>
+    <w:basedOn w:val="Phngmcinhcuaoanvn"/>
+    <w:link w:val="u3"/>
+    <w:uiPriority w:val="9"/>
+    <w:rsid w:val="00227B91"/>
+    <w:rPr>
+      <w:rFonts w:asciiTheme="majorHAnsi" w:eastAsiaTheme="majorEastAsia" w:hAnsiTheme="majorHAnsi" w:cstheme="majorBidi"/>
+      <w:color w:val="1F4D78" w:themeColor="accent1" w:themeShade="7F"/>
+      <w:sz w:val="24"/>
+      <w:szCs w:val="24"/>
     </w:rPr>
   </w:style>
 </w:styles>
@@ -7777,7 +7974,7 @@
 </file>
 
 <file path=customXml/itemProps1.xml><?xml version="1.0" encoding="utf-8"?>
-<ds:datastoreItem xmlns:ds="http://schemas.openxmlformats.org/officeDocument/2006/customXml" ds:itemID="{2C2CE00B-79F3-47E2-AC70-0B0646F13FEE}">
+<ds:datastoreItem xmlns:ds="http://schemas.openxmlformats.org/officeDocument/2006/customXml" ds:itemID="{EE6DE73C-9402-4E7E-A33D-D50331F9C539}">
   <ds:schemaRefs>
     <ds:schemaRef ds:uri="http://schemas.openxmlformats.org/officeDocument/2006/bibliography"/>
   </ds:schemaRefs>

</xml_diff>